<commit_message>
Elektronik og start på komplet kredsløb
</commit_message>
<xml_diff>
--- a/Rapport/Elektronik.docx
+++ b/Rapport/Elektronik.docx
@@ -20,67 +20,17 @@
       <w:r>
         <w:t>Da dette emne er nyt for de fleste i gruppen, og heller ikke en del af stoffet for dette semester vil dette afsnit blive mere praktisk end teoretisk.</w:t>
       </w:r>
-    </w:p>
-    <w:p/>
-    <w:p>
-      <w:r>
-        <w:t xml:space="preserve">// </w:t>
-      </w:r>
-    </w:p>
-    <w:p>
-      <w:r>
-        <w:t xml:space="preserve">For at kunne styre de forskellige stepper-motorer fra </w:t>
+      <w:r>
+        <w:t xml:space="preserve"> Så i det følgende afsn</w:t>
+      </w:r>
+      <w:r>
+        <w:t xml:space="preserve">it gennemgår vi opsætningen af driver-boardet og </w:t>
       </w:r>
       <w:proofErr w:type="spellStart"/>
       <w:r>
         <w:t>PLC’en</w:t>
       </w:r>
       <w:proofErr w:type="spellEnd"/>
-      <w:r>
-        <w:t xml:space="preserve"> er det nødvendigt at kunne tænde og slukke for de forskellige indgange. Vi benytter de udleverede driver-</w:t>
-      </w:r>
-      <w:proofErr w:type="spellStart"/>
-      <w:r>
-        <w:t>boards</w:t>
-      </w:r>
-      <w:proofErr w:type="spellEnd"/>
-      <w:r>
-        <w:t xml:space="preserve">(ST330), og et kredsløb som vi selv har opstillet. Driver-boardende </w:t>
-      </w:r>
-      <w:proofErr w:type="spellStart"/>
-      <w:r>
-        <w:t>konventere</w:t>
-      </w:r>
-      <w:proofErr w:type="spellEnd"/>
-      <w:r>
-        <w:t xml:space="preserve"> signalerne fra </w:t>
-      </w:r>
-      <w:proofErr w:type="spellStart"/>
-      <w:r>
-        <w:t>PLC’en</w:t>
-      </w:r>
-      <w:proofErr w:type="spellEnd"/>
-      <w:r>
-        <w:t xml:space="preserve"> til motor bevægelser</w:t>
-      </w:r>
-    </w:p>
-    <w:p>
-      <w:r>
-        <w:t xml:space="preserve">I kredsløbet mellem </w:t>
-      </w:r>
-      <w:proofErr w:type="spellStart"/>
-      <w:r>
-        <w:t>PLC’en</w:t>
-      </w:r>
-      <w:proofErr w:type="spellEnd"/>
-      <w:r>
-        <w:t xml:space="preserve"> og driveren benytter vi transistorer som en slags kontakt. Dette gør, at vi kan lave signalet højt eller lavt, hvilket for eksempel bruges til, at styre retningen motoren kører.  </w:t>
-      </w:r>
-    </w:p>
-    <w:p>
-      <w:r>
-        <w:t xml:space="preserve"> //</w:t>
-      </w:r>
     </w:p>
     <w:p>
       <w:r>
@@ -339,7 +289,6 @@
           </w:tcPr>
           <w:p>
             <w:r>
-              <w:lastRenderedPageBreak/>
               <w:t>DO4</w:t>
             </w:r>
           </w:p>
@@ -598,6 +547,7 @@
         </w:tabs>
       </w:pPr>
       <w:r>
+        <w:lastRenderedPageBreak/>
         <w:t xml:space="preserve">Hele X3 modulet bruger vi til </w:t>
       </w:r>
       <w:proofErr w:type="gramStart"/>
@@ -640,13 +590,6 @@
       <w:r>
         <w:t xml:space="preserve">), men alle STEP porte er tilsluttet high-speed digital output og det er for at vi kan skifte signalerne hurtigere og herved kører programmet hurtigere. </w:t>
       </w:r>
-    </w:p>
-    <w:p>
-      <w:pPr>
-        <w:tabs>
-          <w:tab w:val="left" w:pos="2205"/>
-        </w:tabs>
-      </w:pPr>
     </w:p>
     <w:p>
       <w:r>
@@ -749,7 +692,7 @@
           </w:tcPr>
           <w:p>
             <w:r>
-              <w:t>Kontakt x</w:t>
+              <w:t>SWITCH_X</w:t>
             </w:r>
           </w:p>
         </w:tc>
@@ -775,7 +718,7 @@
           </w:tcPr>
           <w:p>
             <w:r>
-              <w:t>Kontakt y</w:t>
+              <w:t>SWITCH_Y</w:t>
             </w:r>
           </w:p>
         </w:tc>
@@ -800,7 +743,7 @@
           </w:tcPr>
           <w:p>
             <w:r>
-              <w:t>Kontakt z</w:t>
+              <w:t>SWITCH_Z</w:t>
             </w:r>
           </w:p>
         </w:tc>
@@ -827,20 +770,17 @@
     </w:p>
     <w:p>
       <w:r>
-        <w:t xml:space="preserve">De motor vi bruger kan </w:t>
-      </w:r>
-      <w:proofErr w:type="gramStart"/>
-      <w:r>
-        <w:t>kører  med</w:t>
-      </w:r>
-      <w:proofErr w:type="gramEnd"/>
+        <w:t>De motor vi bruger kan køre</w:t>
+      </w:r>
+      <w:r>
+        <w:t>r</w:t>
+      </w:r>
       <w:r>
         <w:t xml:space="preserve"> op til 2.8 ampere, men gennem en række test har vi fået bedst resultat ved at kører med 1 ampere. </w:t>
       </w:r>
     </w:p>
     <w:p>
       <w:r>
-        <w:lastRenderedPageBreak/>
         <w:t>S5 og S6 hænger sammen og definere vores ”</w:t>
       </w:r>
       <w:proofErr w:type="spellStart"/>
@@ -857,35 +797,23 @@
       </w:r>
       <w:proofErr w:type="spellEnd"/>
       <w:r>
-        <w:t xml:space="preserve">”, som bestemmer hvor hårdt vores motor arbejder. Med den kombination af switches kan vi få 4 værdier, 20%, 50%, 75% og 100%. Generelt sætter man </w:t>
-      </w:r>
-      <w:proofErr w:type="spellStart"/>
-      <w:r>
-        <w:t>Static</w:t>
-      </w:r>
-      <w:proofErr w:type="spellEnd"/>
-      <w:r>
-        <w:t xml:space="preserve"> </w:t>
-      </w:r>
-      <w:proofErr w:type="spellStart"/>
-      <w:r>
-        <w:t>current</w:t>
-      </w:r>
-      <w:proofErr w:type="spellEnd"/>
-      <w:r>
-        <w:t xml:space="preserve"> til minimum for at reducere mængde af varme motoren og driveren generere.2</w:t>
-      </w:r>
-    </w:p>
-    <w:p/>
-    <w:p>
-      <w:r>
-        <w:t>S3 og S4 hænger sammen og definere ”Segments”, som bestemmer hvor præcis og detaljeret tegningen bliver. Med de forskellige kombinationer kan vi får værdierne, 1, 2, 8, 16. På værdien 1 så vil motoren kære 200 steps på en omgang og det vil sige at den lavet et step per 1.8 grader. Hvis vi så havde en segmentværdi på 16 ville den køre 3200 steps på en omgang og det vil sige at den laver et step per 0.1125 grader. Denne værdi kan vi altid justere efter hvor præcist og detaljeret vi vil have billedet.</w:t>
-      </w:r>
-    </w:p>
-    <w:p/>
-    <w:p>
-      <w:r>
-        <w:t>S1 og S2 hænger sammen og definere ”</w:t>
+        <w:t xml:space="preserve">”, som bestemmer hvor hårdt vores motor arbejder. </w:t>
+      </w:r>
+      <w:r>
+        <w:t>Da vi gerne vil have et billede inden for en rimelig tid er S5 og S6 0 da motoren så køre på 100%.</w:t>
+      </w:r>
+    </w:p>
+    <w:p>
+      <w:r>
+        <w:t xml:space="preserve">S3 og S4 hænger sammen og definere ”Segments”, som bestemmer hvor præcis og detaljeret tegningen bliver. </w:t>
+      </w:r>
+      <w:r>
+        <w:t>S3 og S4 har vi givet værdien 0, så vores motor kører med 200 steps på en rotation.</w:t>
+      </w:r>
+    </w:p>
+    <w:p>
+      <w:r>
+        <w:t>S1 og S2 definere ”</w:t>
       </w:r>
       <w:proofErr w:type="spellStart"/>
       <w:r>
@@ -893,7 +821,26 @@
       </w:r>
       <w:proofErr w:type="spellEnd"/>
       <w:r>
-        <w:t xml:space="preserve"> mode”, som bestemmer hvor meget lyd der kommer nok stepper motoren låser og hvor mange rystelser der er når motoren bevæger sig. Vi kan igen få 4 værdier med de forskellige kombinationer som er, 0%, 25%, 50% og 100%. Denne værdi kan vi ændre efter vi har tegne et billede og set om der er for meget larm eller rystelser.</w:t>
+        <w:t xml:space="preserve"> mode”, som bestemmer hvor meget lyd der kommer nok stepper motoren låser og hvor mange rystelser der er når motoren bevæger sig.</w:t>
+      </w:r>
+      <w:r>
+        <w:t xml:space="preserve"> S1 og S2 har fået værdien 1, som sætter ”</w:t>
+      </w:r>
+      <w:proofErr w:type="spellStart"/>
+      <w:r>
+        <w:t>decay</w:t>
+      </w:r>
+      <w:proofErr w:type="spellEnd"/>
+      <w:r>
+        <w:t xml:space="preserve"> mode” til 100% hvilket skulle mindste larm og </w:t>
+      </w:r>
+      <w:proofErr w:type="spellStart"/>
+      <w:r>
+        <w:t>rustelser</w:t>
+      </w:r>
+      <w:proofErr w:type="spellEnd"/>
+      <w:r>
+        <w:t xml:space="preserve"> så meget som muligt.</w:t>
       </w:r>
     </w:p>
     <w:p/>
@@ -902,18 +849,23 @@
         <w:pStyle w:val="Overskrift2"/>
       </w:pPr>
       <w:r>
+        <w:lastRenderedPageBreak/>
+        <w:t>Opsætning af elektrisk kredsløb</w:t>
+      </w:r>
+    </w:p>
+    <w:p>
+      <w:r>
         <w:rPr>
           <w:noProof/>
         </w:rPr>
-        <w:lastRenderedPageBreak/>
         <w:drawing>
-          <wp:anchor distT="0" distB="0" distL="114300" distR="114300" simplePos="0" relativeHeight="251658240" behindDoc="0" locked="0" layoutInCell="1" allowOverlap="1" wp14:anchorId="46B93CD1" wp14:editId="21A42782">
+          <wp:anchor distT="0" distB="0" distL="114300" distR="114300" simplePos="0" relativeHeight="251658240" behindDoc="0" locked="0" layoutInCell="1" allowOverlap="1" wp14:anchorId="46B93CD1" wp14:editId="2B68C842">
             <wp:simplePos x="0" y="0"/>
-            <wp:positionH relativeFrom="column">
-              <wp:posOffset>-653415</wp:posOffset>
+            <wp:positionH relativeFrom="margin">
+              <wp:align>center</wp:align>
             </wp:positionH>
             <wp:positionV relativeFrom="paragraph">
-              <wp:posOffset>304165</wp:posOffset>
+              <wp:posOffset>339887</wp:posOffset>
             </wp:positionV>
             <wp:extent cx="6524625" cy="4953635"/>
             <wp:effectExtent l="0" t="0" r="9525" b="0"/>
@@ -961,9 +913,6 @@
             </wp14:sizeRelV>
           </wp:anchor>
         </w:drawing>
-      </w:r>
-      <w:r>
-        <w:t>Opsætning af elektrisk kredsløb</w:t>
       </w:r>
     </w:p>
     <w:p>
@@ -1074,49 +1023,109 @@
         <w:t xml:space="preserve">, </w:t>
       </w:r>
       <w:r>
-        <w:t xml:space="preserve">men i det at vi gør det for vi </w:t>
+        <w:t>men i det at vi gør det for vi ikke de 5 milliampere, men noget tæt på</w:t>
+      </w:r>
+      <w:r>
+        <w:t xml:space="preserve">. Efter transistoren har vi sat en 2K </w:t>
+      </w:r>
+      <w:r>
+        <w:t>modstand</w:t>
+      </w:r>
+      <w:r>
+        <w:t xml:space="preserve"> da det var oplyst i det datablad for driver-boardet som vi fik udleveret. </w:t>
+      </w:r>
+    </w:p>
+    <w:p/>
+    <w:p>
+      <w:r>
+        <w:t xml:space="preserve">Elektronik </w:t>
+      </w:r>
+      <w:proofErr w:type="spellStart"/>
+      <w:r>
+        <w:t>boards</w:t>
+      </w:r>
+      <w:proofErr w:type="spellEnd"/>
+    </w:p>
+    <w:p>
+      <w:r>
+        <w:lastRenderedPageBreak/>
+        <w:t xml:space="preserve">Til selve opsætningen af elektronikken har vi brugt printplader? Som vi selv har designet og </w:t>
+      </w:r>
+      <w:r>
+        <w:t xml:space="preserve">fremstillet. </w:t>
+      </w:r>
+    </w:p>
+    <w:p/>
+    <w:p>
+      <w:r>
+        <w:t>Switches</w:t>
+      </w:r>
+    </w:p>
+    <w:p>
+      <w:r>
+        <w:t>Sort spænding,</w:t>
+      </w:r>
+    </w:p>
+    <w:p>
+      <w:r>
+        <w:t>Grå signal</w:t>
+      </w:r>
+    </w:p>
+    <w:p>
+      <w:r>
+        <w:t xml:space="preserve">Blå </w:t>
+      </w:r>
+      <w:proofErr w:type="spellStart"/>
+      <w:r>
+        <w:t>gnd</w:t>
+      </w:r>
+      <w:proofErr w:type="spellEnd"/>
+    </w:p>
+    <w:p/>
+    <w:p>
+      <w:r>
+        <w:t>Motor</w:t>
+      </w:r>
+    </w:p>
+    <w:p>
+      <w:r>
+        <w:t>Gul b+</w:t>
+      </w:r>
+    </w:p>
+    <w:p>
+      <w:r>
+        <w:t>Blå b-</w:t>
+      </w:r>
+    </w:p>
+    <w:p>
+      <w:r>
+        <w:t>Rød a+</w:t>
+      </w:r>
+    </w:p>
+    <w:p>
+      <w:r>
+        <w:t>Grøn a-</w:t>
+      </w:r>
+    </w:p>
+    <w:p>
+      <w:r>
+        <w:t>Blyantspidser</w:t>
+      </w:r>
+      <w:r>
+        <w:t xml:space="preserve"> </w:t>
+      </w:r>
+    </w:p>
+    <w:p>
+      <w:r>
+        <w:t>Brun spænding</w:t>
+      </w:r>
+    </w:p>
+    <w:p>
+      <w:r>
+        <w:t>Blå gnd</w:t>
       </w:r>
       <w:bookmarkStart w:id="0" w:name="_GoBack"/>
       <w:bookmarkEnd w:id="0"/>
-      <w:r>
-        <w:t>ikke de 5 milliampere, men noget tæt på</w:t>
-      </w:r>
-      <w:r>
-        <w:t xml:space="preserve">. Efter transistoren har vi sat en 2K </w:t>
-      </w:r>
-      <w:r>
-        <w:t>modstand</w:t>
-      </w:r>
-      <w:r>
-        <w:t xml:space="preserve"> da det var oplyst i det datablad for driver-boardet som vi fik udleveret. </w:t>
-      </w:r>
-    </w:p>
-    <w:p/>
-    <w:p>
-      <w:r>
-        <w:t xml:space="preserve">Elektronik </w:t>
-      </w:r>
-      <w:proofErr w:type="spellStart"/>
-      <w:r>
-        <w:t>boards</w:t>
-      </w:r>
-      <w:proofErr w:type="spellEnd"/>
-    </w:p>
-    <w:p>
-      <w:r>
-        <w:t>Switches</w:t>
-      </w:r>
-    </w:p>
-    <w:p>
-      <w:proofErr w:type="spellStart"/>
-      <w:r>
-        <w:lastRenderedPageBreak/>
-        <w:t>Blyantatspidser</w:t>
-      </w:r>
-      <w:proofErr w:type="spellEnd"/>
-      <w:r>
-        <w:t xml:space="preserve"> </w:t>
-      </w:r>
     </w:p>
     <w:sectPr>
       <w:pgSz w:w="11906" w:h="16838"/>
@@ -2004,7 +2013,7 @@
 </file>
 
 <file path=customXml/itemProps1.xml><?xml version="1.0" encoding="utf-8"?>
-<ds:datastoreItem xmlns:ds="http://schemas.openxmlformats.org/officeDocument/2006/customXml" ds:itemID="{B8F80EE0-2B7A-4E5E-835E-ECBC9AADFFAF}">
+<ds:datastoreItem xmlns:ds="http://schemas.openxmlformats.org/officeDocument/2006/customXml" ds:itemID="{3C861291-E8F2-43EF-AC74-CEF23E070050}">
   <ds:schemaRefs>
     <ds:schemaRef ds:uri="http://schemas.openxmlformats.org/officeDocument/2006/bibliography"/>
   </ds:schemaRefs>

</xml_diff>